<commit_message>
Add line width option Fixed selection Fixed saving of the inverted channels
</commit_message>
<xml_diff>
--- a/manual/Recon Plotter Manual.docx
+++ b/manual/Recon Plotter Manual.docx
@@ -252,6 +252,7 @@
         </w:rPr>
         <w:t xml:space="preserve">pip install </w:t>
       </w:r>
+      <w:proofErr w:type="spellStart"/>
       <w:r>
         <w:rPr>
           <w:rFonts w:ascii="Consolas" w:hAnsi="Consolas"/>
@@ -259,7 +260,17 @@
           <w:szCs w:val="24"/>
           <w:lang w:val="en-US"/>
         </w:rPr>
-        <w:t>numpy matplotlib pyside2</w:t>
+        <w:t>numpy</w:t>
+      </w:r>
+      <w:proofErr w:type="spellEnd"/>
+      <w:r>
+        <w:rPr>
+          <w:rFonts w:ascii="Consolas" w:hAnsi="Consolas"/>
+          <w:sz w:val="24"/>
+          <w:szCs w:val="24"/>
+          <w:lang w:val="en-US"/>
+        </w:rPr>
+        <w:t xml:space="preserve"> matplotlib pyside2</w:t>
       </w:r>
     </w:p>
     <w:p>
@@ -288,6 +299,7 @@
           <w:lang w:val="ru-RU"/>
         </w:rPr>
       </w:pPr>
+      <w:bookmarkStart w:id="0" w:name="_GoBack"/>
       <w:r>
         <w:rPr>
           <w:rFonts w:ascii="Times New Roman" w:hAnsi="Times New Roman" w:cs="Times New Roman"/>
@@ -390,7 +402,7 @@
           <w:szCs w:val="28"/>
           <w:lang w:val="ru-RU"/>
         </w:rPr>
-        <w:t>Экспорт данных из программы WinReс</w:t>
+        <w:t>Экспорт данных из программы WinReс MA</w:t>
       </w:r>
       <w:r>
         <w:rPr>
@@ -399,76 +411,91 @@
           <w:bCs/>
           <w:sz w:val="28"/>
           <w:szCs w:val="28"/>
-          <w:lang w:val="ru-RU"/>
-        </w:rPr>
-        <w:t xml:space="preserve"> </w:t>
-      </w:r>
-      <w:r>
-        <w:rPr>
-          <w:rFonts w:ascii="Times New Roman" w:hAnsi="Times New Roman" w:cs="Times New Roman"/>
-          <w:b/>
-          <w:bCs/>
-          <w:sz w:val="28"/>
-          <w:szCs w:val="28"/>
-          <w:lang w:val="ru-RU"/>
-        </w:rPr>
-        <w:t>MA</w:t>
-      </w:r>
-      <w:r>
-        <w:rPr>
-          <w:rFonts w:ascii="Times New Roman" w:hAnsi="Times New Roman" w:cs="Times New Roman"/>
-          <w:b/>
-          <w:bCs/>
-          <w:sz w:val="28"/>
-          <w:szCs w:val="28"/>
           <w:lang w:val="en-US"/>
         </w:rPr>
         <w:t>.</w:t>
       </w:r>
-      <w:bookmarkStart w:id="0" w:name="_GoBack"/>
+    </w:p>
+    <w:p>
+      <w:pPr>
+        <w:pStyle w:val="a3"/>
+        <w:rPr>
+          <w:rFonts w:ascii="Times New Roman" w:hAnsi="Times New Roman" w:cs="Times New Roman"/>
+          <w:sz w:val="24"/>
+          <w:szCs w:val="24"/>
+          <w:lang w:val="ru-RU"/>
+        </w:rPr>
+      </w:pPr>
+      <w:r>
+        <w:rPr>
+          <w:rFonts w:ascii="Times New Roman" w:hAnsi="Times New Roman" w:cs="Times New Roman"/>
+          <w:sz w:val="24"/>
+          <w:szCs w:val="24"/>
+          <w:lang w:val="ru-RU"/>
+        </w:rPr>
+        <w:t xml:space="preserve">Открыть в программе </w:t>
+      </w:r>
+      <w:r>
+        <w:rPr>
+          <w:rFonts w:ascii="Times New Roman" w:hAnsi="Times New Roman" w:cs="Times New Roman"/>
+          <w:sz w:val="24"/>
+          <w:szCs w:val="24"/>
+          <w:lang w:val="en-US"/>
+        </w:rPr>
+        <w:t>WinRec MA</w:t>
+      </w:r>
+      <w:r>
+        <w:rPr>
+          <w:rFonts w:ascii="Times New Roman" w:hAnsi="Times New Roman" w:cs="Times New Roman"/>
+          <w:sz w:val="24"/>
+          <w:szCs w:val="24"/>
+          <w:lang w:val="ru-RU"/>
+        </w:rPr>
+        <w:t xml:space="preserve"> нужную запись регистратора.</w:t>
+      </w:r>
+    </w:p>
+    <w:p>
+      <w:pPr>
+        <w:pStyle w:val="a3"/>
+        <w:spacing w:after="240"/>
+        <w:rPr>
+          <w:rFonts w:ascii="Times New Roman" w:hAnsi="Times New Roman" w:cs="Times New Roman"/>
+          <w:sz w:val="24"/>
+          <w:szCs w:val="24"/>
+          <w:lang w:val="ru-RU"/>
+        </w:rPr>
+      </w:pPr>
+      <w:r>
+        <w:rPr>
+          <w:rFonts w:ascii="Times New Roman" w:hAnsi="Times New Roman" w:cs="Times New Roman"/>
+          <w:sz w:val="24"/>
+          <w:szCs w:val="24"/>
+          <w:lang w:val="ru-RU"/>
+        </w:rPr>
+        <w:t>В</w:t>
+      </w:r>
+      <w:r>
+        <w:rPr>
+          <w:rFonts w:ascii="Times New Roman" w:hAnsi="Times New Roman" w:cs="Times New Roman"/>
+          <w:sz w:val="24"/>
+          <w:szCs w:val="24"/>
+        </w:rPr>
+        <w:t xml:space="preserve"> меню Файл </w:t>
+      </w:r>
+      <w:r>
+        <w:rPr>
+          <w:rFonts w:ascii="Times New Roman" w:hAnsi="Times New Roman" w:cs="Times New Roman"/>
+          <w:sz w:val="24"/>
+          <w:szCs w:val="24"/>
+          <w:lang w:val="ru-RU"/>
+        </w:rPr>
+        <w:t>выбрать пункт сохранить в текстовую таблицу.</w:t>
+      </w:r>
       <w:bookmarkEnd w:id="0"/>
     </w:p>
     <w:p>
       <w:pPr>
         <w:pStyle w:val="a3"/>
-        <w:rPr>
-          <w:rFonts w:ascii="Times New Roman" w:hAnsi="Times New Roman" w:cs="Times New Roman"/>
-          <w:sz w:val="24"/>
-          <w:szCs w:val="24"/>
-          <w:lang w:val="ru-RU"/>
-        </w:rPr>
-      </w:pPr>
-      <w:r>
-        <w:rPr>
-          <w:rFonts w:ascii="Times New Roman" w:hAnsi="Times New Roman" w:cs="Times New Roman"/>
-          <w:sz w:val="24"/>
-          <w:szCs w:val="24"/>
-          <w:lang w:val="ru-RU"/>
-        </w:rPr>
-        <w:t xml:space="preserve">Открыть в программе </w:t>
-      </w:r>
-      <w:r>
-        <w:rPr>
-          <w:rFonts w:ascii="Times New Roman" w:hAnsi="Times New Roman" w:cs="Times New Roman"/>
-          <w:sz w:val="24"/>
-          <w:szCs w:val="24"/>
-          <w:lang w:val="en-US"/>
-        </w:rPr>
-        <w:t>WinRec MA</w:t>
-      </w:r>
-      <w:r>
-        <w:rPr>
-          <w:rFonts w:ascii="Times New Roman" w:hAnsi="Times New Roman" w:cs="Times New Roman"/>
-          <w:sz w:val="24"/>
-          <w:szCs w:val="24"/>
-          <w:lang w:val="ru-RU"/>
-        </w:rPr>
-        <w:t xml:space="preserve"> нужную запись регистратора.</w:t>
-      </w:r>
-    </w:p>
-    <w:p>
-      <w:pPr>
-        <w:pStyle w:val="a3"/>
         <w:spacing w:after="240"/>
         <w:rPr>
           <w:rFonts w:ascii="Times New Roman" w:hAnsi="Times New Roman" w:cs="Times New Roman"/>
@@ -477,57 +504,22 @@
           <w:lang w:val="ru-RU"/>
         </w:rPr>
       </w:pPr>
-      <w:r>
-        <w:rPr>
-          <w:rFonts w:ascii="Times New Roman" w:hAnsi="Times New Roman" w:cs="Times New Roman"/>
-          <w:sz w:val="24"/>
-          <w:szCs w:val="24"/>
-          <w:lang w:val="ru-RU"/>
-        </w:rPr>
-        <w:t>В</w:t>
-      </w:r>
-      <w:r>
-        <w:rPr>
-          <w:rFonts w:ascii="Times New Roman" w:hAnsi="Times New Roman" w:cs="Times New Roman"/>
-          <w:sz w:val="24"/>
-          <w:szCs w:val="24"/>
-        </w:rPr>
-        <w:t xml:space="preserve"> меню Файл </w:t>
-      </w:r>
-      <w:r>
-        <w:rPr>
-          <w:rFonts w:ascii="Times New Roman" w:hAnsi="Times New Roman" w:cs="Times New Roman"/>
-          <w:sz w:val="24"/>
-          <w:szCs w:val="24"/>
-          <w:lang w:val="ru-RU"/>
-        </w:rPr>
-        <w:t>выбрать пункт сохранить в текстовую таблицу.</w:t>
-      </w:r>
-    </w:p>
-    <w:p>
-      <w:pPr>
-        <w:pStyle w:val="a3"/>
-        <w:spacing w:after="240"/>
-        <w:rPr>
-          <w:rFonts w:ascii="Times New Roman" w:hAnsi="Times New Roman" w:cs="Times New Roman"/>
-          <w:sz w:val="24"/>
-          <w:szCs w:val="24"/>
-          <w:lang w:val="ru-RU"/>
-        </w:rPr>
-      </w:pPr>
-    </w:p>
-    <w:p>
-      <w:pPr>
-        <w:pStyle w:val="a3"/>
-        <w:rPr>
-          <w:rFonts w:ascii="Times New Roman" w:hAnsi="Times New Roman" w:cs="Times New Roman"/>
-          <w:sz w:val="24"/>
-          <w:szCs w:val="24"/>
-        </w:rPr>
-      </w:pPr>
-      <w:r>
+    </w:p>
+    <w:p>
+      <w:pPr>
+        <w:pStyle w:val="a3"/>
+        <w:rPr>
+          <w:rFonts w:ascii="Times New Roman" w:hAnsi="Times New Roman" w:cs="Times New Roman"/>
+          <w:sz w:val="24"/>
+          <w:szCs w:val="24"/>
+        </w:rPr>
+      </w:pPr>
+      <w:r>
+        <w:rPr>
+          <w:noProof/>
+        </w:rPr>
         <w:drawing>
-          <wp:anchor distT="0" distB="0" distL="114300" distR="114300" simplePos="0" relativeHeight="251658240" behindDoc="0" locked="0" layoutInCell="1" allowOverlap="1" wp14:anchorId="0EE79749">
+          <wp:anchor distT="0" distB="0" distL="114300" distR="114300" simplePos="0" relativeHeight="251658240" behindDoc="0" locked="0" layoutInCell="1" allowOverlap="1" wp14:anchorId="62223666" wp14:editId="558DCE15">
             <wp:simplePos x="0" y="0"/>
             <wp:positionH relativeFrom="column">
               <wp:posOffset>453390</wp:posOffset>

</xml_diff>